<commit_message>
Navoiy va Toshkent shahar doklad oxirgi (bitta joy sariq qilinib qolib ketgan ekan)
</commit_message>
<xml_diff>
--- a/analysis/07_Тошкент_2022_07.docx
+++ b/analysis/07_Тошкент_2022_07.docx
@@ -339,6 +339,8 @@
         </w:rPr>
         <w:t>).</w:t>
       </w:r>
+      <w:bookmarkStart w:id="0" w:name="_GoBack"/>
+      <w:bookmarkEnd w:id="0"/>
     </w:p>
     <w:p>
       <w:pPr>
@@ -7220,8 +7222,6 @@
         </w:rPr>
         <w:t xml:space="preserve"> </w:t>
       </w:r>
-      <w:bookmarkStart w:id="0" w:name="_GoBack"/>
-      <w:bookmarkEnd w:id="0"/>
       <w:r>
         <w:rPr>
           <w:rStyle w:val="a4"/>
@@ -23023,7 +23023,6 @@
                 <w:color w:val="000000"/>
                 <w:sz w:val="26"/>
                 <w:szCs w:val="26"/>
-                <w:highlight w:val="yellow"/>
                 <w:lang w:val="uz-Cyrl-UZ"/>
               </w:rPr>
               <w:t>22</w:t>
@@ -28982,7 +28981,7 @@
 </file>
 
 <file path=customXml/itemProps1.xml><?xml version="1.0" encoding="utf-8"?>
-<ds:datastoreItem xmlns:ds="http://schemas.openxmlformats.org/officeDocument/2006/customXml" ds:itemID="{02F33932-F70B-452F-AA7B-C72F0C452115}">
+<ds:datastoreItem xmlns:ds="http://schemas.openxmlformats.org/officeDocument/2006/customXml" ds:itemID="{09B4C9F9-E7AC-41D3-8C7E-0EF8E6207125}">
   <ds:schemaRefs>
     <ds:schemaRef ds:uri="http://schemas.openxmlformats.org/officeDocument/2006/bibliography"/>
   </ds:schemaRefs>

</xml_diff>